<commit_message>
Updated preferences route and template to allow user to select time windows.
</commit_message>
<xml_diff>
--- a/journal.docx
+++ b/journal.docx
@@ -47,8 +47,6 @@
       <w:r>
         <w:t>reating empty tables and filling in data</w:t>
       </w:r>
-      <w:bookmarkStart w:id="0" w:name="_GoBack"/>
-      <w:bookmarkEnd w:id="0"/>
       <w:r>
         <w:t>.</w:t>
       </w:r>
@@ -115,6 +113,53 @@
       </w:r>
       <w:r>
         <w:t>plates after setting up my Twilio phone number with my app. The next step is setting up the client side phone number verification process and creating the rest of the signup form.</w:t>
+      </w:r>
+    </w:p>
+    <w:p/>
+    <w:p/>
+    <w:p>
+      <w:pPr>
+        <w:rPr>
+          <w:color w:val="70AD47" w:themeColor="accent6"/>
+        </w:rPr>
+      </w:pPr>
+      <w:r>
+        <w:rPr>
+          <w:color w:val="70AD47" w:themeColor="accent6"/>
+        </w:rPr>
+        <w:t>Tuesday, May 8, 2018</w:t>
+      </w:r>
+    </w:p>
+    <w:p>
+      <w:r>
+        <w:lastRenderedPageBreak/>
+        <w:t>I spent a fruitless morning trying to figure out the two-factor authentication process through Twilio and Authy. The documentation is fine, but it’s a pretty involved process that requires quite a bit of time at my development level. Henry came over to help, and we ended up categorizing authentication as a nice-to-have that I should tackle after I establish my project’s basic functionality. This was a nice wake up call, reminding me that we are only in the functionality stage. Time to work on non-essential features will come soon enough. I also stashed a user’s time zone in this category.</w:t>
+      </w:r>
+    </w:p>
+    <w:p/>
+    <w:p>
+      <w:r>
+        <w:t>The afternoon was much more productive. I created functional register, login, and home pages. I am now able to add users into the database and query for information to use in other view functions</w:t>
+      </w:r>
+      <w:r>
+        <w:t xml:space="preserve"> in the server</w:t>
+      </w:r>
+      <w:r>
+        <w:t xml:space="preserve">. </w:t>
+      </w:r>
+      <w:r>
+        <w:t xml:space="preserve">I will get a sanity check and code review early tomorrow morning from an advisor to make sure that I am headed in the right direction. </w:t>
+      </w:r>
+    </w:p>
+    <w:p/>
+    <w:p>
+      <w:bookmarkStart w:id="0" w:name="_GoBack"/>
+      <w:bookmarkEnd w:id="0"/>
+    </w:p>
+    <w:p/>
+    <w:p>
+      <w:r>
+        <w:t xml:space="preserve"> </w:t>
       </w:r>
     </w:p>
     <w:sectPr>

</xml_diff>